<commit_message>
mrd-2468_ftr-part-a-details-correction-over-12-months: correction to display of sentence over 12 mo on part a
</commit_message>
<xml_diff>
--- a/src/main/resources/NAT Recall Part A London Template - obtained 231114.docx
+++ b/src/main/resources/NAT Recall Part A London Template - obtained 231114.docx
@@ -519,19 +519,7 @@
         <w:rPr>
           <w:rFonts w:ascii="Arial" w:eastAsia="Arial" w:hAnsi="Arial" w:cs="Arial"/>
         </w:rPr>
-        <w:t>{{is_</w:t>
-      </w:r>
-      <w:r>
-        <w:rPr>
-          <w:rFonts w:ascii="Arial" w:eastAsia="Arial" w:hAnsi="Arial" w:cs="Arial"/>
-        </w:rPr>
-        <w:t>under_18</w:t>
-      </w:r>
-      <w:r>
-        <w:rPr>
-          <w:rFonts w:ascii="Arial" w:eastAsia="Arial" w:hAnsi="Arial" w:cs="Arial"/>
-        </w:rPr>
-        <w:t>}}</w:t>
+        <w:t>{{is_under_18}}</w:t>
       </w:r>
       <w:r>
         <w:rPr>
@@ -539,7 +527,35 @@
           <w:color w:val="800080"/>
         </w:rPr>
         <w:br/>
-        <w:t>Is the sentence under 12 months?</w:t>
+        <w:t xml:space="preserve">Is the sentence </w:t>
+      </w:r>
+      <w:r>
+        <w:rPr>
+          <w:rFonts w:ascii="Arial" w:eastAsia="Arial" w:hAnsi="Arial" w:cs="Arial"/>
+          <w:color w:val="800080"/>
+        </w:rPr>
+        <w:t>1</w:t>
+      </w:r>
+      <w:r>
+        <w:rPr>
+          <w:rFonts w:ascii="Arial" w:eastAsia="Arial" w:hAnsi="Arial" w:cs="Arial"/>
+          <w:color w:val="800080"/>
+        </w:rPr>
+        <w:t>2 months</w:t>
+      </w:r>
+      <w:r>
+        <w:rPr>
+          <w:rFonts w:ascii="Arial" w:eastAsia="Arial" w:hAnsi="Arial" w:cs="Arial"/>
+          <w:color w:val="800080"/>
+        </w:rPr>
+        <w:t xml:space="preserve"> or over</w:t>
+      </w:r>
+      <w:r>
+        <w:rPr>
+          <w:rFonts w:ascii="Arial" w:eastAsia="Arial" w:hAnsi="Arial" w:cs="Arial"/>
+          <w:color w:val="800080"/>
+        </w:rPr>
+        <w:t>?</w:t>
       </w:r>
       <w:r>
         <w:rPr>
@@ -552,13 +568,13 @@
         <w:rPr>
           <w:rFonts w:ascii="Arial" w:eastAsia="Arial" w:hAnsi="Arial" w:cs="Arial"/>
         </w:rPr>
-        <w:t>{{is_</w:t>
-      </w:r>
-      <w:r>
-        <w:rPr>
-          <w:rFonts w:ascii="Arial" w:eastAsia="Arial" w:hAnsi="Arial" w:cs="Arial"/>
-        </w:rPr>
-        <w:t>sentence_under_12_months</w:t>
+        <w:t>{{is_sentence_12_months</w:t>
+      </w:r>
+      <w:r>
+        <w:rPr>
+          <w:rFonts w:ascii="Arial" w:eastAsia="Arial" w:hAnsi="Arial" w:cs="Arial"/>
+        </w:rPr>
+        <w:t>_or_over</w:t>
       </w:r>
       <w:r>
         <w:rPr>
@@ -585,19 +601,7 @@
         <w:rPr>
           <w:rFonts w:ascii="Arial" w:eastAsia="Arial" w:hAnsi="Arial" w:cs="Arial"/>
         </w:rPr>
-        <w:t>{{is_</w:t>
-      </w:r>
-      <w:r>
-        <w:rPr>
-          <w:rFonts w:ascii="Arial" w:eastAsia="Arial" w:hAnsi="Arial" w:cs="Arial"/>
-        </w:rPr>
-        <w:t>mappa_above_level_1</w:t>
-      </w:r>
-      <w:r>
-        <w:rPr>
-          <w:rFonts w:ascii="Arial" w:eastAsia="Arial" w:hAnsi="Arial" w:cs="Arial"/>
-        </w:rPr>
-        <w:t>}}</w:t>
+        <w:t>{{is_mappa_above_level_1}}</w:t>
       </w:r>
       <w:r>
         <w:rPr>
@@ -631,19 +635,7 @@
         <w:rPr>
           <w:rFonts w:ascii="Arial" w:eastAsia="Arial" w:hAnsi="Arial" w:cs="Arial"/>
         </w:rPr>
-        <w:t>{{is_</w:t>
-      </w:r>
-      <w:r>
-        <w:rPr>
-          <w:rFonts w:ascii="Arial" w:eastAsia="Arial" w:hAnsi="Arial" w:cs="Arial"/>
-        </w:rPr>
-        <w:t>charged_with_serious_offence</w:t>
-      </w:r>
-      <w:r>
-        <w:rPr>
-          <w:rFonts w:ascii="Arial" w:eastAsia="Arial" w:hAnsi="Arial" w:cs="Arial"/>
-        </w:rPr>
-        <w:t>}}</w:t>
+        <w:t>{{is_charged_with_serious_offence}}</w:t>
       </w:r>
     </w:p>
     <w:p>

</xml_diff>

<commit_message>
mrd-2468_ftr-part-a-details-correction-over-12-months: correction to display of sentence over 12 mo on part a (#970)
</commit_message>
<xml_diff>
--- a/src/main/resources/NAT Recall Part A London Template - obtained 231114.docx
+++ b/src/main/resources/NAT Recall Part A London Template - obtained 231114.docx
@@ -519,19 +519,7 @@
         <w:rPr>
           <w:rFonts w:ascii="Arial" w:eastAsia="Arial" w:hAnsi="Arial" w:cs="Arial"/>
         </w:rPr>
-        <w:t>{{is_</w:t>
-      </w:r>
-      <w:r>
-        <w:rPr>
-          <w:rFonts w:ascii="Arial" w:eastAsia="Arial" w:hAnsi="Arial" w:cs="Arial"/>
-        </w:rPr>
-        <w:t>under_18</w:t>
-      </w:r>
-      <w:r>
-        <w:rPr>
-          <w:rFonts w:ascii="Arial" w:eastAsia="Arial" w:hAnsi="Arial" w:cs="Arial"/>
-        </w:rPr>
-        <w:t>}}</w:t>
+        <w:t>{{is_under_18}}</w:t>
       </w:r>
       <w:r>
         <w:rPr>
@@ -539,7 +527,35 @@
           <w:color w:val="800080"/>
         </w:rPr>
         <w:br/>
-        <w:t>Is the sentence under 12 months?</w:t>
+        <w:t xml:space="preserve">Is the sentence </w:t>
+      </w:r>
+      <w:r>
+        <w:rPr>
+          <w:rFonts w:ascii="Arial" w:eastAsia="Arial" w:hAnsi="Arial" w:cs="Arial"/>
+          <w:color w:val="800080"/>
+        </w:rPr>
+        <w:t>1</w:t>
+      </w:r>
+      <w:r>
+        <w:rPr>
+          <w:rFonts w:ascii="Arial" w:eastAsia="Arial" w:hAnsi="Arial" w:cs="Arial"/>
+          <w:color w:val="800080"/>
+        </w:rPr>
+        <w:t>2 months</w:t>
+      </w:r>
+      <w:r>
+        <w:rPr>
+          <w:rFonts w:ascii="Arial" w:eastAsia="Arial" w:hAnsi="Arial" w:cs="Arial"/>
+          <w:color w:val="800080"/>
+        </w:rPr>
+        <w:t xml:space="preserve"> or over</w:t>
+      </w:r>
+      <w:r>
+        <w:rPr>
+          <w:rFonts w:ascii="Arial" w:eastAsia="Arial" w:hAnsi="Arial" w:cs="Arial"/>
+          <w:color w:val="800080"/>
+        </w:rPr>
+        <w:t>?</w:t>
       </w:r>
       <w:r>
         <w:rPr>
@@ -552,13 +568,13 @@
         <w:rPr>
           <w:rFonts w:ascii="Arial" w:eastAsia="Arial" w:hAnsi="Arial" w:cs="Arial"/>
         </w:rPr>
-        <w:t>{{is_</w:t>
-      </w:r>
-      <w:r>
-        <w:rPr>
-          <w:rFonts w:ascii="Arial" w:eastAsia="Arial" w:hAnsi="Arial" w:cs="Arial"/>
-        </w:rPr>
-        <w:t>sentence_under_12_months</w:t>
+        <w:t>{{is_sentence_12_months</w:t>
+      </w:r>
+      <w:r>
+        <w:rPr>
+          <w:rFonts w:ascii="Arial" w:eastAsia="Arial" w:hAnsi="Arial" w:cs="Arial"/>
+        </w:rPr>
+        <w:t>_or_over</w:t>
       </w:r>
       <w:r>
         <w:rPr>
@@ -585,19 +601,7 @@
         <w:rPr>
           <w:rFonts w:ascii="Arial" w:eastAsia="Arial" w:hAnsi="Arial" w:cs="Arial"/>
         </w:rPr>
-        <w:t>{{is_</w:t>
-      </w:r>
-      <w:r>
-        <w:rPr>
-          <w:rFonts w:ascii="Arial" w:eastAsia="Arial" w:hAnsi="Arial" w:cs="Arial"/>
-        </w:rPr>
-        <w:t>mappa_above_level_1</w:t>
-      </w:r>
-      <w:r>
-        <w:rPr>
-          <w:rFonts w:ascii="Arial" w:eastAsia="Arial" w:hAnsi="Arial" w:cs="Arial"/>
-        </w:rPr>
-        <w:t>}}</w:t>
+        <w:t>{{is_mappa_above_level_1}}</w:t>
       </w:r>
       <w:r>
         <w:rPr>
@@ -631,19 +635,7 @@
         <w:rPr>
           <w:rFonts w:ascii="Arial" w:eastAsia="Arial" w:hAnsi="Arial" w:cs="Arial"/>
         </w:rPr>
-        <w:t>{{is_</w:t>
-      </w:r>
-      <w:r>
-        <w:rPr>
-          <w:rFonts w:ascii="Arial" w:eastAsia="Arial" w:hAnsi="Arial" w:cs="Arial"/>
-        </w:rPr>
-        <w:t>charged_with_serious_offence</w:t>
-      </w:r>
-      <w:r>
-        <w:rPr>
-          <w:rFonts w:ascii="Arial" w:eastAsia="Arial" w:hAnsi="Arial" w:cs="Arial"/>
-        </w:rPr>
-        <w:t>}}</w:t>
+        <w:t>{{is_charged_with_serious_offence}}</w:t>
       </w:r>
     </w:p>
     <w:p>

</xml_diff>

<commit_message>
additional field for crn in section 4 of both preview and final PartA templates
</commit_message>
<xml_diff>
--- a/src/main/resources/NAT Recall Part A London Template - obtained 231114.docx
+++ b/src/main/resources/NAT Recall Part A London Template - obtained 231114.docx
@@ -1,6 +1,6 @@
 
 <file path=word/document.xml><?xml version="1.0" encoding="utf-8"?>
-<w:document xmlns:wpc="http://schemas.microsoft.com/office/word/2010/wordprocessingCanvas" xmlns:cx="http://schemas.microsoft.com/office/drawing/2014/chartex" xmlns:cx1="http://schemas.microsoft.com/office/drawing/2015/9/8/chartex" xmlns:cx2="http://schemas.microsoft.com/office/drawing/2015/10/21/chartex" xmlns:cx3="http://schemas.microsoft.com/office/drawing/2016/5/9/chartex" xmlns:cx4="http://schemas.microsoft.com/office/drawing/2016/5/10/chartex" xmlns:cx5="http://schemas.microsoft.com/office/drawing/2016/5/11/chartex" xmlns:cx6="http://schemas.microsoft.com/office/drawing/2016/5/12/chartex" xmlns:cx7="http://schemas.microsoft.com/office/drawing/2016/5/13/chartex" xmlns:cx8="http://schemas.microsoft.com/office/drawing/2016/5/14/chartex" xmlns:mc="http://schemas.openxmlformats.org/markup-compatibility/2006" xmlns:aink="http://schemas.microsoft.com/office/drawing/2016/ink" xmlns:am3d="http://schemas.microsoft.com/office/drawing/2017/model3d" xmlns:o="urn:schemas-microsoft-com:office:office" xmlns:oel="http://schemas.microsoft.com/office/2019/extlst" xmlns:r="http://schemas.openxmlformats.org/officeDocument/2006/relationships" xmlns:m="http://schemas.openxmlformats.org/officeDocument/2006/math" xmlns:v="urn:schemas-microsoft-com:vml" xmlns:wp14="http://schemas.microsoft.com/office/word/2010/wordprocessingDrawing" xmlns:wp="http://schemas.openxmlformats.org/drawingml/2006/wordprocessingDrawing" xmlns:w10="urn:schemas-microsoft-com:office:word" xmlns:w="http://schemas.openxmlformats.org/wordprocessingml/2006/main" xmlns:w14="http://schemas.microsoft.com/office/word/2010/wordml" xmlns:w15="http://schemas.microsoft.com/office/word/2012/wordml" xmlns:w16cex="http://schemas.microsoft.com/office/word/2018/wordml/cex" xmlns:w16cid="http://schemas.microsoft.com/office/word/2016/wordml/cid" xmlns:w16="http://schemas.microsoft.com/office/word/2018/wordml" xmlns:w16sdtdh="http://schemas.microsoft.com/office/word/2020/wordml/sdtdatahash" xmlns:w16se="http://schemas.microsoft.com/office/word/2015/wordml/symex" xmlns:wpg="http://schemas.microsoft.com/office/word/2010/wordprocessingGroup" xmlns:wpi="http://schemas.microsoft.com/office/word/2010/wordprocessingInk" xmlns:wne="http://schemas.microsoft.com/office/word/2006/wordml" xmlns:wps="http://schemas.microsoft.com/office/word/2010/wordprocessingShape" mc:Ignorable="w14 w15 w16se w16cid w16 w16cex w16sdtdh wp14">
+<w:document xmlns:wpc="http://schemas.microsoft.com/office/word/2010/wordprocessingCanvas" xmlns:cx="http://schemas.microsoft.com/office/drawing/2014/chartex" xmlns:cx1="http://schemas.microsoft.com/office/drawing/2015/9/8/chartex" xmlns:cx2="http://schemas.microsoft.com/office/drawing/2015/10/21/chartex" xmlns:cx3="http://schemas.microsoft.com/office/drawing/2016/5/9/chartex" xmlns:cx4="http://schemas.microsoft.com/office/drawing/2016/5/10/chartex" xmlns:cx5="http://schemas.microsoft.com/office/drawing/2016/5/11/chartex" xmlns:cx6="http://schemas.microsoft.com/office/drawing/2016/5/12/chartex" xmlns:cx7="http://schemas.microsoft.com/office/drawing/2016/5/13/chartex" xmlns:cx8="http://schemas.microsoft.com/office/drawing/2016/5/14/chartex" xmlns:mc="http://schemas.openxmlformats.org/markup-compatibility/2006" xmlns:aink="http://schemas.microsoft.com/office/drawing/2016/ink" xmlns:am3d="http://schemas.microsoft.com/office/drawing/2017/model3d" xmlns:o="urn:schemas-microsoft-com:office:office" xmlns:oel="http://schemas.microsoft.com/office/2019/extlst" xmlns:r="http://schemas.openxmlformats.org/officeDocument/2006/relationships" xmlns:m="http://schemas.openxmlformats.org/officeDocument/2006/math" xmlns:v="urn:schemas-microsoft-com:vml" xmlns:wp14="http://schemas.microsoft.com/office/word/2010/wordprocessingDrawing" xmlns:wp="http://schemas.openxmlformats.org/drawingml/2006/wordprocessingDrawing" xmlns:w10="urn:schemas-microsoft-com:office:word" xmlns:w="http://schemas.openxmlformats.org/wordprocessingml/2006/main" xmlns:w14="http://schemas.microsoft.com/office/word/2010/wordml" xmlns:w15="http://schemas.microsoft.com/office/word/2012/wordml" xmlns:w16cex="http://schemas.microsoft.com/office/word/2018/wordml/cex" xmlns:w16cid="http://schemas.microsoft.com/office/word/2016/wordml/cid" xmlns:w16="http://schemas.microsoft.com/office/word/2018/wordml" xmlns:w16du="http://schemas.microsoft.com/office/word/2023/wordml/word16du" xmlns:w16sdtdh="http://schemas.microsoft.com/office/word/2020/wordml/sdtdatahash" xmlns:w16se="http://schemas.microsoft.com/office/word/2015/wordml/symex" xmlns:wpg="http://schemas.microsoft.com/office/word/2010/wordprocessingGroup" xmlns:wpi="http://schemas.microsoft.com/office/word/2010/wordprocessingInk" xmlns:wne="http://schemas.microsoft.com/office/word/2006/wordml" xmlns:wps="http://schemas.microsoft.com/office/word/2010/wordprocessingShape" mc:Ignorable="w14 w15 w16se w16cid w16 w16cex w16sdtdh w16du wp14">
   <w:body>
     <w:p>
       <w:pPr>
@@ -1092,6 +1092,67 @@
           <w:rFonts w:ascii="Arial" w:eastAsia="Arial" w:hAnsi="Arial" w:cs="Arial"/>
         </w:rPr>
         <w:t>{{gender}}</w:t>
+      </w:r>
+    </w:p>
+    <w:p>
+      <w:pPr>
+        <w:pBdr>
+          <w:top w:val="single" w:sz="4" w:space="1" w:color="000000"/>
+          <w:left w:val="single" w:sz="4" w:space="4" w:color="000000"/>
+          <w:bottom w:val="single" w:sz="4" w:space="1" w:color="000000"/>
+          <w:right w:val="single" w:sz="4" w:space="4" w:color="000000"/>
+        </w:pBdr>
+        <w:tabs>
+          <w:tab w:val="left" w:pos="2992"/>
+          <w:tab w:val="left" w:pos="4680"/>
+        </w:tabs>
+        <w:spacing w:before="120" w:after="120"/>
+        <w:rPr>
+          <w:rFonts w:ascii="Arial" w:eastAsia="Arial" w:hAnsi="Arial" w:cs="Arial"/>
+          <w:b/>
+        </w:rPr>
+      </w:pPr>
+      <w:r>
+        <w:rPr>
+          <w:rFonts w:ascii="Arial" w:eastAsia="Arial" w:hAnsi="Arial" w:cs="Arial"/>
+          <w:b/>
+          <w:color w:val="800080"/>
+        </w:rPr>
+        <w:t>C</w:t>
+      </w:r>
+      <w:r>
+        <w:rPr>
+          <w:rFonts w:ascii="Arial" w:eastAsia="Arial" w:hAnsi="Arial" w:cs="Arial"/>
+          <w:b/>
+          <w:color w:val="800080"/>
+        </w:rPr>
+        <w:t>RN</w:t>
+      </w:r>
+      <w:r>
+        <w:rPr>
+          <w:rFonts w:ascii="Arial" w:eastAsia="Arial" w:hAnsi="Arial" w:cs="Arial"/>
+          <w:b/>
+          <w:color w:val="800080"/>
+        </w:rPr>
+        <w:t>:</w:t>
+      </w:r>
+      <w:r>
+        <w:rPr>
+          <w:rFonts w:ascii="Arial" w:eastAsia="Arial" w:hAnsi="Arial" w:cs="Arial"/>
+        </w:rPr>
+        <w:t xml:space="preserve"> {{cr</w:t>
+      </w:r>
+      <w:r>
+        <w:rPr>
+          <w:rFonts w:ascii="Arial" w:eastAsia="Arial" w:hAnsi="Arial" w:cs="Arial"/>
+        </w:rPr>
+        <w:t>n</w:t>
+      </w:r>
+      <w:r>
+        <w:rPr>
+          <w:rFonts w:ascii="Arial" w:eastAsia="Arial" w:hAnsi="Arial" w:cs="Arial"/>
+        </w:rPr>
+        <w:t>}}</w:t>
       </w:r>
     </w:p>
     <w:p>
@@ -7793,7 +7854,7 @@
 </file>
 
 <file path=word/endnotes.xml><?xml version="1.0" encoding="utf-8"?>
-<w:endnotes xmlns:wpc="http://schemas.microsoft.com/office/word/2010/wordprocessingCanvas" xmlns:cx="http://schemas.microsoft.com/office/drawing/2014/chartex" xmlns:cx1="http://schemas.microsoft.com/office/drawing/2015/9/8/chartex" xmlns:cx2="http://schemas.microsoft.com/office/drawing/2015/10/21/chartex" xmlns:cx3="http://schemas.microsoft.com/office/drawing/2016/5/9/chartex" xmlns:cx4="http://schemas.microsoft.com/office/drawing/2016/5/10/chartex" xmlns:cx5="http://schemas.microsoft.com/office/drawing/2016/5/11/chartex" xmlns:cx6="http://schemas.microsoft.com/office/drawing/2016/5/12/chartex" xmlns:cx7="http://schemas.microsoft.com/office/drawing/2016/5/13/chartex" xmlns:cx8="http://schemas.microsoft.com/office/drawing/2016/5/14/chartex" xmlns:mc="http://schemas.openxmlformats.org/markup-compatibility/2006" xmlns:aink="http://schemas.microsoft.com/office/drawing/2016/ink" xmlns:am3d="http://schemas.microsoft.com/office/drawing/2017/model3d" xmlns:o="urn:schemas-microsoft-com:office:office" xmlns:oel="http://schemas.microsoft.com/office/2019/extlst" xmlns:r="http://schemas.openxmlformats.org/officeDocument/2006/relationships" xmlns:m="http://schemas.openxmlformats.org/officeDocument/2006/math" xmlns:v="urn:schemas-microsoft-com:vml" xmlns:wp14="http://schemas.microsoft.com/office/word/2010/wordprocessingDrawing" xmlns:wp="http://schemas.openxmlformats.org/drawingml/2006/wordprocessingDrawing" xmlns:w10="urn:schemas-microsoft-com:office:word" xmlns:w="http://schemas.openxmlformats.org/wordprocessingml/2006/main" xmlns:w14="http://schemas.microsoft.com/office/word/2010/wordml" xmlns:w15="http://schemas.microsoft.com/office/word/2012/wordml" xmlns:w16cex="http://schemas.microsoft.com/office/word/2018/wordml/cex" xmlns:w16cid="http://schemas.microsoft.com/office/word/2016/wordml/cid" xmlns:w16="http://schemas.microsoft.com/office/word/2018/wordml" xmlns:w16sdtdh="http://schemas.microsoft.com/office/word/2020/wordml/sdtdatahash" xmlns:w16se="http://schemas.microsoft.com/office/word/2015/wordml/symex" xmlns:wpg="http://schemas.microsoft.com/office/word/2010/wordprocessingGroup" xmlns:wpi="http://schemas.microsoft.com/office/word/2010/wordprocessingInk" xmlns:wne="http://schemas.microsoft.com/office/word/2006/wordml" xmlns:wps="http://schemas.microsoft.com/office/word/2010/wordprocessingShape" mc:Ignorable="w14 w15 w16se w16cid w16 w16cex w16sdtdh wp14">
+<w:endnotes xmlns:wpc="http://schemas.microsoft.com/office/word/2010/wordprocessingCanvas" xmlns:cx="http://schemas.microsoft.com/office/drawing/2014/chartex" xmlns:cx1="http://schemas.microsoft.com/office/drawing/2015/9/8/chartex" xmlns:cx2="http://schemas.microsoft.com/office/drawing/2015/10/21/chartex" xmlns:cx3="http://schemas.microsoft.com/office/drawing/2016/5/9/chartex" xmlns:cx4="http://schemas.microsoft.com/office/drawing/2016/5/10/chartex" xmlns:cx5="http://schemas.microsoft.com/office/drawing/2016/5/11/chartex" xmlns:cx6="http://schemas.microsoft.com/office/drawing/2016/5/12/chartex" xmlns:cx7="http://schemas.microsoft.com/office/drawing/2016/5/13/chartex" xmlns:cx8="http://schemas.microsoft.com/office/drawing/2016/5/14/chartex" xmlns:mc="http://schemas.openxmlformats.org/markup-compatibility/2006" xmlns:aink="http://schemas.microsoft.com/office/drawing/2016/ink" xmlns:am3d="http://schemas.microsoft.com/office/drawing/2017/model3d" xmlns:o="urn:schemas-microsoft-com:office:office" xmlns:oel="http://schemas.microsoft.com/office/2019/extlst" xmlns:r="http://schemas.openxmlformats.org/officeDocument/2006/relationships" xmlns:m="http://schemas.openxmlformats.org/officeDocument/2006/math" xmlns:v="urn:schemas-microsoft-com:vml" xmlns:wp14="http://schemas.microsoft.com/office/word/2010/wordprocessingDrawing" xmlns:wp="http://schemas.openxmlformats.org/drawingml/2006/wordprocessingDrawing" xmlns:w10="urn:schemas-microsoft-com:office:word" xmlns:w="http://schemas.openxmlformats.org/wordprocessingml/2006/main" xmlns:w14="http://schemas.microsoft.com/office/word/2010/wordml" xmlns:w15="http://schemas.microsoft.com/office/word/2012/wordml" xmlns:w16cex="http://schemas.microsoft.com/office/word/2018/wordml/cex" xmlns:w16cid="http://schemas.microsoft.com/office/word/2016/wordml/cid" xmlns:w16="http://schemas.microsoft.com/office/word/2018/wordml" xmlns:w16du="http://schemas.microsoft.com/office/word/2023/wordml/word16du" xmlns:w16sdtdh="http://schemas.microsoft.com/office/word/2020/wordml/sdtdatahash" xmlns:w16se="http://schemas.microsoft.com/office/word/2015/wordml/symex" xmlns:wpg="http://schemas.microsoft.com/office/word/2010/wordprocessingGroup" xmlns:wpi="http://schemas.microsoft.com/office/word/2010/wordprocessingInk" xmlns:wne="http://schemas.microsoft.com/office/word/2006/wordml" xmlns:wps="http://schemas.microsoft.com/office/word/2010/wordprocessingShape" mc:Ignorable="w14 w15 w16se w16cid w16 w16cex w16sdtdh w16du wp14">
   <w:endnote w:type="separator" w:id="-1">
     <w:p>
       <w:r>
@@ -7812,7 +7873,7 @@
 </file>
 
 <file path=word/footer1.xml><?xml version="1.0" encoding="utf-8"?>
-<w:ftr xmlns:wpc="http://schemas.microsoft.com/office/word/2010/wordprocessingCanvas" xmlns:cx="http://schemas.microsoft.com/office/drawing/2014/chartex" xmlns:cx1="http://schemas.microsoft.com/office/drawing/2015/9/8/chartex" xmlns:cx2="http://schemas.microsoft.com/office/drawing/2015/10/21/chartex" xmlns:cx3="http://schemas.microsoft.com/office/drawing/2016/5/9/chartex" xmlns:cx4="http://schemas.microsoft.com/office/drawing/2016/5/10/chartex" xmlns:cx5="http://schemas.microsoft.com/office/drawing/2016/5/11/chartex" xmlns:cx6="http://schemas.microsoft.com/office/drawing/2016/5/12/chartex" xmlns:cx7="http://schemas.microsoft.com/office/drawing/2016/5/13/chartex" xmlns:cx8="http://schemas.microsoft.com/office/drawing/2016/5/14/chartex" xmlns:mc="http://schemas.openxmlformats.org/markup-compatibility/2006" xmlns:aink="http://schemas.microsoft.com/office/drawing/2016/ink" xmlns:am3d="http://schemas.microsoft.com/office/drawing/2017/model3d" xmlns:o="urn:schemas-microsoft-com:office:office" xmlns:oel="http://schemas.microsoft.com/office/2019/extlst" xmlns:r="http://schemas.openxmlformats.org/officeDocument/2006/relationships" xmlns:m="http://schemas.openxmlformats.org/officeDocument/2006/math" xmlns:v="urn:schemas-microsoft-com:vml" xmlns:wp14="http://schemas.microsoft.com/office/word/2010/wordprocessingDrawing" xmlns:wp="http://schemas.openxmlformats.org/drawingml/2006/wordprocessingDrawing" xmlns:w10="urn:schemas-microsoft-com:office:word" xmlns:w="http://schemas.openxmlformats.org/wordprocessingml/2006/main" xmlns:w14="http://schemas.microsoft.com/office/word/2010/wordml" xmlns:w15="http://schemas.microsoft.com/office/word/2012/wordml" xmlns:w16cex="http://schemas.microsoft.com/office/word/2018/wordml/cex" xmlns:w16cid="http://schemas.microsoft.com/office/word/2016/wordml/cid" xmlns:w16="http://schemas.microsoft.com/office/word/2018/wordml" xmlns:w16sdtdh="http://schemas.microsoft.com/office/word/2020/wordml/sdtdatahash" xmlns:w16se="http://schemas.microsoft.com/office/word/2015/wordml/symex" xmlns:wpg="http://schemas.microsoft.com/office/word/2010/wordprocessingGroup" xmlns:wpi="http://schemas.microsoft.com/office/word/2010/wordprocessingInk" xmlns:wne="http://schemas.microsoft.com/office/word/2006/wordml" xmlns:wps="http://schemas.microsoft.com/office/word/2010/wordprocessingShape" mc:Ignorable="w14 w15 w16se w16cid w16 w16cex w16sdtdh wp14">
+<w:ftr xmlns:wpc="http://schemas.microsoft.com/office/word/2010/wordprocessingCanvas" xmlns:cx="http://schemas.microsoft.com/office/drawing/2014/chartex" xmlns:cx1="http://schemas.microsoft.com/office/drawing/2015/9/8/chartex" xmlns:cx2="http://schemas.microsoft.com/office/drawing/2015/10/21/chartex" xmlns:cx3="http://schemas.microsoft.com/office/drawing/2016/5/9/chartex" xmlns:cx4="http://schemas.microsoft.com/office/drawing/2016/5/10/chartex" xmlns:cx5="http://schemas.microsoft.com/office/drawing/2016/5/11/chartex" xmlns:cx6="http://schemas.microsoft.com/office/drawing/2016/5/12/chartex" xmlns:cx7="http://schemas.microsoft.com/office/drawing/2016/5/13/chartex" xmlns:cx8="http://schemas.microsoft.com/office/drawing/2016/5/14/chartex" xmlns:mc="http://schemas.openxmlformats.org/markup-compatibility/2006" xmlns:aink="http://schemas.microsoft.com/office/drawing/2016/ink" xmlns:am3d="http://schemas.microsoft.com/office/drawing/2017/model3d" xmlns:o="urn:schemas-microsoft-com:office:office" xmlns:oel="http://schemas.microsoft.com/office/2019/extlst" xmlns:r="http://schemas.openxmlformats.org/officeDocument/2006/relationships" xmlns:m="http://schemas.openxmlformats.org/officeDocument/2006/math" xmlns:v="urn:schemas-microsoft-com:vml" xmlns:wp14="http://schemas.microsoft.com/office/word/2010/wordprocessingDrawing" xmlns:wp="http://schemas.openxmlformats.org/drawingml/2006/wordprocessingDrawing" xmlns:w10="urn:schemas-microsoft-com:office:word" xmlns:w="http://schemas.openxmlformats.org/wordprocessingml/2006/main" xmlns:w14="http://schemas.microsoft.com/office/word/2010/wordml" xmlns:w15="http://schemas.microsoft.com/office/word/2012/wordml" xmlns:w16cex="http://schemas.microsoft.com/office/word/2018/wordml/cex" xmlns:w16cid="http://schemas.microsoft.com/office/word/2016/wordml/cid" xmlns:w16="http://schemas.microsoft.com/office/word/2018/wordml" xmlns:w16du="http://schemas.microsoft.com/office/word/2023/wordml/word16du" xmlns:w16sdtdh="http://schemas.microsoft.com/office/word/2020/wordml/sdtdatahash" xmlns:w16se="http://schemas.microsoft.com/office/word/2015/wordml/symex" xmlns:wpg="http://schemas.microsoft.com/office/word/2010/wordprocessingGroup" xmlns:wpi="http://schemas.microsoft.com/office/word/2010/wordprocessingInk" xmlns:wne="http://schemas.microsoft.com/office/word/2006/wordml" xmlns:wps="http://schemas.microsoft.com/office/word/2010/wordprocessingShape" mc:Ignorable="w14 w15 w16se w16cid w16 w16cex w16sdtdh w16du wp14">
   <w:p>
     <w:pPr>
       <w:pBdr>
@@ -7884,7 +7945,7 @@
 </file>
 
 <file path=word/footnotes.xml><?xml version="1.0" encoding="utf-8"?>
-<w:footnotes xmlns:wpc="http://schemas.microsoft.com/office/word/2010/wordprocessingCanvas" xmlns:cx="http://schemas.microsoft.com/office/drawing/2014/chartex" xmlns:cx1="http://schemas.microsoft.com/office/drawing/2015/9/8/chartex" xmlns:cx2="http://schemas.microsoft.com/office/drawing/2015/10/21/chartex" xmlns:cx3="http://schemas.microsoft.com/office/drawing/2016/5/9/chartex" xmlns:cx4="http://schemas.microsoft.com/office/drawing/2016/5/10/chartex" xmlns:cx5="http://schemas.microsoft.com/office/drawing/2016/5/11/chartex" xmlns:cx6="http://schemas.microsoft.com/office/drawing/2016/5/12/chartex" xmlns:cx7="http://schemas.microsoft.com/office/drawing/2016/5/13/chartex" xmlns:cx8="http://schemas.microsoft.com/office/drawing/2016/5/14/chartex" xmlns:mc="http://schemas.openxmlformats.org/markup-compatibility/2006" xmlns:aink="http://schemas.microsoft.com/office/drawing/2016/ink" xmlns:am3d="http://schemas.microsoft.com/office/drawing/2017/model3d" xmlns:o="urn:schemas-microsoft-com:office:office" xmlns:oel="http://schemas.microsoft.com/office/2019/extlst" xmlns:r="http://schemas.openxmlformats.org/officeDocument/2006/relationships" xmlns:m="http://schemas.openxmlformats.org/officeDocument/2006/math" xmlns:v="urn:schemas-microsoft-com:vml" xmlns:wp14="http://schemas.microsoft.com/office/word/2010/wordprocessingDrawing" xmlns:wp="http://schemas.openxmlformats.org/drawingml/2006/wordprocessingDrawing" xmlns:w10="urn:schemas-microsoft-com:office:word" xmlns:w="http://schemas.openxmlformats.org/wordprocessingml/2006/main" xmlns:w14="http://schemas.microsoft.com/office/word/2010/wordml" xmlns:w15="http://schemas.microsoft.com/office/word/2012/wordml" xmlns:w16cex="http://schemas.microsoft.com/office/word/2018/wordml/cex" xmlns:w16cid="http://schemas.microsoft.com/office/word/2016/wordml/cid" xmlns:w16="http://schemas.microsoft.com/office/word/2018/wordml" xmlns:w16sdtdh="http://schemas.microsoft.com/office/word/2020/wordml/sdtdatahash" xmlns:w16se="http://schemas.microsoft.com/office/word/2015/wordml/symex" xmlns:wpg="http://schemas.microsoft.com/office/word/2010/wordprocessingGroup" xmlns:wpi="http://schemas.microsoft.com/office/word/2010/wordprocessingInk" xmlns:wne="http://schemas.microsoft.com/office/word/2006/wordml" xmlns:wps="http://schemas.microsoft.com/office/word/2010/wordprocessingShape" mc:Ignorable="w14 w15 w16se w16cid w16 w16cex w16sdtdh wp14">
+<w:footnotes xmlns:wpc="http://schemas.microsoft.com/office/word/2010/wordprocessingCanvas" xmlns:cx="http://schemas.microsoft.com/office/drawing/2014/chartex" xmlns:cx1="http://schemas.microsoft.com/office/drawing/2015/9/8/chartex" xmlns:cx2="http://schemas.microsoft.com/office/drawing/2015/10/21/chartex" xmlns:cx3="http://schemas.microsoft.com/office/drawing/2016/5/9/chartex" xmlns:cx4="http://schemas.microsoft.com/office/drawing/2016/5/10/chartex" xmlns:cx5="http://schemas.microsoft.com/office/drawing/2016/5/11/chartex" xmlns:cx6="http://schemas.microsoft.com/office/drawing/2016/5/12/chartex" xmlns:cx7="http://schemas.microsoft.com/office/drawing/2016/5/13/chartex" xmlns:cx8="http://schemas.microsoft.com/office/drawing/2016/5/14/chartex" xmlns:mc="http://schemas.openxmlformats.org/markup-compatibility/2006" xmlns:aink="http://schemas.microsoft.com/office/drawing/2016/ink" xmlns:am3d="http://schemas.microsoft.com/office/drawing/2017/model3d" xmlns:o="urn:schemas-microsoft-com:office:office" xmlns:oel="http://schemas.microsoft.com/office/2019/extlst" xmlns:r="http://schemas.openxmlformats.org/officeDocument/2006/relationships" xmlns:m="http://schemas.openxmlformats.org/officeDocument/2006/math" xmlns:v="urn:schemas-microsoft-com:vml" xmlns:wp14="http://schemas.microsoft.com/office/word/2010/wordprocessingDrawing" xmlns:wp="http://schemas.openxmlformats.org/drawingml/2006/wordprocessingDrawing" xmlns:w10="urn:schemas-microsoft-com:office:word" xmlns:w="http://schemas.openxmlformats.org/wordprocessingml/2006/main" xmlns:w14="http://schemas.microsoft.com/office/word/2010/wordml" xmlns:w15="http://schemas.microsoft.com/office/word/2012/wordml" xmlns:w16cex="http://schemas.microsoft.com/office/word/2018/wordml/cex" xmlns:w16cid="http://schemas.microsoft.com/office/word/2016/wordml/cid" xmlns:w16="http://schemas.microsoft.com/office/word/2018/wordml" xmlns:w16du="http://schemas.microsoft.com/office/word/2023/wordml/word16du" xmlns:w16sdtdh="http://schemas.microsoft.com/office/word/2020/wordml/sdtdatahash" xmlns:w16se="http://schemas.microsoft.com/office/word/2015/wordml/symex" xmlns:wpg="http://schemas.microsoft.com/office/word/2010/wordprocessingGroup" xmlns:wpi="http://schemas.microsoft.com/office/word/2010/wordprocessingInk" xmlns:wne="http://schemas.microsoft.com/office/word/2006/wordml" xmlns:wps="http://schemas.microsoft.com/office/word/2010/wordprocessingShape" mc:Ignorable="w14 w15 w16se w16cid w16 w16cex w16sdtdh w16du wp14">
   <w:footnote w:type="separator" w:id="-1">
     <w:p>
       <w:r>
@@ -7903,7 +7964,7 @@
 </file>
 
 <file path=word/header1.xml><?xml version="1.0" encoding="utf-8"?>
-<w:hdr xmlns:wpc="http://schemas.microsoft.com/office/word/2010/wordprocessingCanvas" xmlns:cx="http://schemas.microsoft.com/office/drawing/2014/chartex" xmlns:cx1="http://schemas.microsoft.com/office/drawing/2015/9/8/chartex" xmlns:cx2="http://schemas.microsoft.com/office/drawing/2015/10/21/chartex" xmlns:cx3="http://schemas.microsoft.com/office/drawing/2016/5/9/chartex" xmlns:cx4="http://schemas.microsoft.com/office/drawing/2016/5/10/chartex" xmlns:cx5="http://schemas.microsoft.com/office/drawing/2016/5/11/chartex" xmlns:cx6="http://schemas.microsoft.com/office/drawing/2016/5/12/chartex" xmlns:cx7="http://schemas.microsoft.com/office/drawing/2016/5/13/chartex" xmlns:cx8="http://schemas.microsoft.com/office/drawing/2016/5/14/chartex" xmlns:mc="http://schemas.openxmlformats.org/markup-compatibility/2006" xmlns:aink="http://schemas.microsoft.com/office/drawing/2016/ink" xmlns:am3d="http://schemas.microsoft.com/office/drawing/2017/model3d" xmlns:o="urn:schemas-microsoft-com:office:office" xmlns:oel="http://schemas.microsoft.com/office/2019/extlst" xmlns:r="http://schemas.openxmlformats.org/officeDocument/2006/relationships" xmlns:m="http://schemas.openxmlformats.org/officeDocument/2006/math" xmlns:v="urn:schemas-microsoft-com:vml" xmlns:wp14="http://schemas.microsoft.com/office/word/2010/wordprocessingDrawing" xmlns:wp="http://schemas.openxmlformats.org/drawingml/2006/wordprocessingDrawing" xmlns:w10="urn:schemas-microsoft-com:office:word" xmlns:w="http://schemas.openxmlformats.org/wordprocessingml/2006/main" xmlns:w14="http://schemas.microsoft.com/office/word/2010/wordml" xmlns:w15="http://schemas.microsoft.com/office/word/2012/wordml" xmlns:w16cex="http://schemas.microsoft.com/office/word/2018/wordml/cex" xmlns:w16cid="http://schemas.microsoft.com/office/word/2016/wordml/cid" xmlns:w16="http://schemas.microsoft.com/office/word/2018/wordml" xmlns:w16sdtdh="http://schemas.microsoft.com/office/word/2020/wordml/sdtdatahash" xmlns:w16se="http://schemas.microsoft.com/office/word/2015/wordml/symex" xmlns:wpg="http://schemas.microsoft.com/office/word/2010/wordprocessingGroup" xmlns:wpi="http://schemas.microsoft.com/office/word/2010/wordprocessingInk" xmlns:wne="http://schemas.microsoft.com/office/word/2006/wordml" xmlns:wps="http://schemas.microsoft.com/office/word/2010/wordprocessingShape" mc:Ignorable="w14 w15 w16se w16cid w16 w16cex w16sdtdh wp14">
+<w:hdr xmlns:wpc="http://schemas.microsoft.com/office/word/2010/wordprocessingCanvas" xmlns:cx="http://schemas.microsoft.com/office/drawing/2014/chartex" xmlns:cx1="http://schemas.microsoft.com/office/drawing/2015/9/8/chartex" xmlns:cx2="http://schemas.microsoft.com/office/drawing/2015/10/21/chartex" xmlns:cx3="http://schemas.microsoft.com/office/drawing/2016/5/9/chartex" xmlns:cx4="http://schemas.microsoft.com/office/drawing/2016/5/10/chartex" xmlns:cx5="http://schemas.microsoft.com/office/drawing/2016/5/11/chartex" xmlns:cx6="http://schemas.microsoft.com/office/drawing/2016/5/12/chartex" xmlns:cx7="http://schemas.microsoft.com/office/drawing/2016/5/13/chartex" xmlns:cx8="http://schemas.microsoft.com/office/drawing/2016/5/14/chartex" xmlns:mc="http://schemas.openxmlformats.org/markup-compatibility/2006" xmlns:aink="http://schemas.microsoft.com/office/drawing/2016/ink" xmlns:am3d="http://schemas.microsoft.com/office/drawing/2017/model3d" xmlns:o="urn:schemas-microsoft-com:office:office" xmlns:oel="http://schemas.microsoft.com/office/2019/extlst" xmlns:r="http://schemas.openxmlformats.org/officeDocument/2006/relationships" xmlns:m="http://schemas.openxmlformats.org/officeDocument/2006/math" xmlns:v="urn:schemas-microsoft-com:vml" xmlns:wp14="http://schemas.microsoft.com/office/word/2010/wordprocessingDrawing" xmlns:wp="http://schemas.openxmlformats.org/drawingml/2006/wordprocessingDrawing" xmlns:w10="urn:schemas-microsoft-com:office:word" xmlns:w="http://schemas.openxmlformats.org/wordprocessingml/2006/main" xmlns:w14="http://schemas.microsoft.com/office/word/2010/wordml" xmlns:w15="http://schemas.microsoft.com/office/word/2012/wordml" xmlns:w16cex="http://schemas.microsoft.com/office/word/2018/wordml/cex" xmlns:w16cid="http://schemas.microsoft.com/office/word/2016/wordml/cid" xmlns:w16="http://schemas.microsoft.com/office/word/2018/wordml" xmlns:w16du="http://schemas.microsoft.com/office/word/2023/wordml/word16du" xmlns:w16sdtdh="http://schemas.microsoft.com/office/word/2020/wordml/sdtdatahash" xmlns:w16se="http://schemas.microsoft.com/office/word/2015/wordml/symex" xmlns:wpg="http://schemas.microsoft.com/office/word/2010/wordprocessingGroup" xmlns:wpi="http://schemas.microsoft.com/office/word/2010/wordprocessingInk" xmlns:wne="http://schemas.microsoft.com/office/word/2006/wordml" xmlns:wps="http://schemas.microsoft.com/office/word/2010/wordprocessingShape" mc:Ignorable="w14 w15 w16se w16cid w16 w16cex w16sdtdh w16du wp14">
   <w:p>
     <w:pPr>
       <w:pBdr>
@@ -8073,7 +8134,7 @@
 </file>
 
 <file path=word/numbering.xml><?xml version="1.0" encoding="utf-8"?>
-<w:numbering xmlns:wpc="http://schemas.microsoft.com/office/word/2010/wordprocessingCanvas" xmlns:cx="http://schemas.microsoft.com/office/drawing/2014/chartex" xmlns:cx1="http://schemas.microsoft.com/office/drawing/2015/9/8/chartex" xmlns:cx2="http://schemas.microsoft.com/office/drawing/2015/10/21/chartex" xmlns:cx3="http://schemas.microsoft.com/office/drawing/2016/5/9/chartex" xmlns:cx4="http://schemas.microsoft.com/office/drawing/2016/5/10/chartex" xmlns:cx5="http://schemas.microsoft.com/office/drawing/2016/5/11/chartex" xmlns:cx6="http://schemas.microsoft.com/office/drawing/2016/5/12/chartex" xmlns:cx7="http://schemas.microsoft.com/office/drawing/2016/5/13/chartex" xmlns:cx8="http://schemas.microsoft.com/office/drawing/2016/5/14/chartex" xmlns:mc="http://schemas.openxmlformats.org/markup-compatibility/2006" xmlns:aink="http://schemas.microsoft.com/office/drawing/2016/ink" xmlns:am3d="http://schemas.microsoft.com/office/drawing/2017/model3d" xmlns:o="urn:schemas-microsoft-com:office:office" xmlns:oel="http://schemas.microsoft.com/office/2019/extlst" xmlns:r="http://schemas.openxmlformats.org/officeDocument/2006/relationships" xmlns:m="http://schemas.openxmlformats.org/officeDocument/2006/math" xmlns:v="urn:schemas-microsoft-com:vml" xmlns:wp14="http://schemas.microsoft.com/office/word/2010/wordprocessingDrawing" xmlns:wp="http://schemas.openxmlformats.org/drawingml/2006/wordprocessingDrawing" xmlns:w10="urn:schemas-microsoft-com:office:word" xmlns:w="http://schemas.openxmlformats.org/wordprocessingml/2006/main" xmlns:w14="http://schemas.microsoft.com/office/word/2010/wordml" xmlns:w15="http://schemas.microsoft.com/office/word/2012/wordml" xmlns:w16cex="http://schemas.microsoft.com/office/word/2018/wordml/cex" xmlns:w16cid="http://schemas.microsoft.com/office/word/2016/wordml/cid" xmlns:w16="http://schemas.microsoft.com/office/word/2018/wordml" xmlns:w16sdtdh="http://schemas.microsoft.com/office/word/2020/wordml/sdtdatahash" xmlns:w16se="http://schemas.microsoft.com/office/word/2015/wordml/symex" xmlns:wpg="http://schemas.microsoft.com/office/word/2010/wordprocessingGroup" xmlns:wpi="http://schemas.microsoft.com/office/word/2010/wordprocessingInk" xmlns:wne="http://schemas.microsoft.com/office/word/2006/wordml" xmlns:wps="http://schemas.microsoft.com/office/word/2010/wordprocessingShape" mc:Ignorable="w14 w15 w16se w16cid w16 w16cex w16sdtdh wp14">
+<w:numbering xmlns:wpc="http://schemas.microsoft.com/office/word/2010/wordprocessingCanvas" xmlns:cx="http://schemas.microsoft.com/office/drawing/2014/chartex" xmlns:cx1="http://schemas.microsoft.com/office/drawing/2015/9/8/chartex" xmlns:cx2="http://schemas.microsoft.com/office/drawing/2015/10/21/chartex" xmlns:cx3="http://schemas.microsoft.com/office/drawing/2016/5/9/chartex" xmlns:cx4="http://schemas.microsoft.com/office/drawing/2016/5/10/chartex" xmlns:cx5="http://schemas.microsoft.com/office/drawing/2016/5/11/chartex" xmlns:cx6="http://schemas.microsoft.com/office/drawing/2016/5/12/chartex" xmlns:cx7="http://schemas.microsoft.com/office/drawing/2016/5/13/chartex" xmlns:cx8="http://schemas.microsoft.com/office/drawing/2016/5/14/chartex" xmlns:mc="http://schemas.openxmlformats.org/markup-compatibility/2006" xmlns:aink="http://schemas.microsoft.com/office/drawing/2016/ink" xmlns:am3d="http://schemas.microsoft.com/office/drawing/2017/model3d" xmlns:o="urn:schemas-microsoft-com:office:office" xmlns:oel="http://schemas.microsoft.com/office/2019/extlst" xmlns:r="http://schemas.openxmlformats.org/officeDocument/2006/relationships" xmlns:m="http://schemas.openxmlformats.org/officeDocument/2006/math" xmlns:v="urn:schemas-microsoft-com:vml" xmlns:wp14="http://schemas.microsoft.com/office/word/2010/wordprocessingDrawing" xmlns:wp="http://schemas.openxmlformats.org/drawingml/2006/wordprocessingDrawing" xmlns:w10="urn:schemas-microsoft-com:office:word" xmlns:w="http://schemas.openxmlformats.org/wordprocessingml/2006/main" xmlns:w14="http://schemas.microsoft.com/office/word/2010/wordml" xmlns:w15="http://schemas.microsoft.com/office/word/2012/wordml" xmlns:w16cex="http://schemas.microsoft.com/office/word/2018/wordml/cex" xmlns:w16cid="http://schemas.microsoft.com/office/word/2016/wordml/cid" xmlns:w16="http://schemas.microsoft.com/office/word/2018/wordml" xmlns:w16du="http://schemas.microsoft.com/office/word/2023/wordml/word16du" xmlns:w16sdtdh="http://schemas.microsoft.com/office/word/2020/wordml/sdtdatahash" xmlns:w16se="http://schemas.microsoft.com/office/word/2015/wordml/symex" xmlns:wpg="http://schemas.microsoft.com/office/word/2010/wordprocessingGroup" xmlns:wpi="http://schemas.microsoft.com/office/word/2010/wordprocessingInk" xmlns:wne="http://schemas.microsoft.com/office/word/2006/wordml" xmlns:wps="http://schemas.microsoft.com/office/word/2010/wordprocessingShape" mc:Ignorable="w14 w15 w16se w16cid w16 w16cex w16sdtdh w16du wp14">
   <w:abstractNum w:abstractNumId="0" w15:restartNumberingAfterBreak="0">
     <w:nsid w:val="39082411"/>
     <w:multiLevelType w:val="multilevel"/>
@@ -8283,7 +8344,7 @@
 </file>
 
 <file path=word/styles.xml><?xml version="1.0" encoding="utf-8"?>
-<w:styles xmlns:mc="http://schemas.openxmlformats.org/markup-compatibility/2006" xmlns:r="http://schemas.openxmlformats.org/officeDocument/2006/relationships" xmlns:w="http://schemas.openxmlformats.org/wordprocessingml/2006/main" xmlns:w14="http://schemas.microsoft.com/office/word/2010/wordml" xmlns:w15="http://schemas.microsoft.com/office/word/2012/wordml" xmlns:w16cex="http://schemas.microsoft.com/office/word/2018/wordml/cex" xmlns:w16cid="http://schemas.microsoft.com/office/word/2016/wordml/cid" xmlns:w16="http://schemas.microsoft.com/office/word/2018/wordml" xmlns:w16sdtdh="http://schemas.microsoft.com/office/word/2020/wordml/sdtdatahash" xmlns:w16se="http://schemas.microsoft.com/office/word/2015/wordml/symex" mc:Ignorable="w14 w15 w16se w16cid w16 w16cex w16sdtdh">
+<w:styles xmlns:mc="http://schemas.openxmlformats.org/markup-compatibility/2006" xmlns:r="http://schemas.openxmlformats.org/officeDocument/2006/relationships" xmlns:w="http://schemas.openxmlformats.org/wordprocessingml/2006/main" xmlns:w14="http://schemas.microsoft.com/office/word/2010/wordml" xmlns:w15="http://schemas.microsoft.com/office/word/2012/wordml" xmlns:w16cex="http://schemas.microsoft.com/office/word/2018/wordml/cex" xmlns:w16cid="http://schemas.microsoft.com/office/word/2016/wordml/cid" xmlns:w16="http://schemas.microsoft.com/office/word/2018/wordml" xmlns:w16du="http://schemas.microsoft.com/office/word/2023/wordml/word16du" xmlns:w16sdtdh="http://schemas.microsoft.com/office/word/2020/wordml/sdtdatahash" xmlns:w16se="http://schemas.microsoft.com/office/word/2015/wordml/symex" mc:Ignorable="w14 w15 w16se w16cid w16 w16cex w16sdtdh w16du">
   <w:docDefaults>
     <w:rPrDefault>
       <w:rPr>

</xml_diff>

<commit_message>
additional field for crn in section 4 of both preview and final PartA templates (#1131)
</commit_message>
<xml_diff>
--- a/src/main/resources/NAT Recall Part A London Template - obtained 231114.docx
+++ b/src/main/resources/NAT Recall Part A London Template - obtained 231114.docx
@@ -1,6 +1,6 @@
 
 <file path=word/document.xml><?xml version="1.0" encoding="utf-8"?>
-<w:document xmlns:wpc="http://schemas.microsoft.com/office/word/2010/wordprocessingCanvas" xmlns:cx="http://schemas.microsoft.com/office/drawing/2014/chartex" xmlns:cx1="http://schemas.microsoft.com/office/drawing/2015/9/8/chartex" xmlns:cx2="http://schemas.microsoft.com/office/drawing/2015/10/21/chartex" xmlns:cx3="http://schemas.microsoft.com/office/drawing/2016/5/9/chartex" xmlns:cx4="http://schemas.microsoft.com/office/drawing/2016/5/10/chartex" xmlns:cx5="http://schemas.microsoft.com/office/drawing/2016/5/11/chartex" xmlns:cx6="http://schemas.microsoft.com/office/drawing/2016/5/12/chartex" xmlns:cx7="http://schemas.microsoft.com/office/drawing/2016/5/13/chartex" xmlns:cx8="http://schemas.microsoft.com/office/drawing/2016/5/14/chartex" xmlns:mc="http://schemas.openxmlformats.org/markup-compatibility/2006" xmlns:aink="http://schemas.microsoft.com/office/drawing/2016/ink" xmlns:am3d="http://schemas.microsoft.com/office/drawing/2017/model3d" xmlns:o="urn:schemas-microsoft-com:office:office" xmlns:oel="http://schemas.microsoft.com/office/2019/extlst" xmlns:r="http://schemas.openxmlformats.org/officeDocument/2006/relationships" xmlns:m="http://schemas.openxmlformats.org/officeDocument/2006/math" xmlns:v="urn:schemas-microsoft-com:vml" xmlns:wp14="http://schemas.microsoft.com/office/word/2010/wordprocessingDrawing" xmlns:wp="http://schemas.openxmlformats.org/drawingml/2006/wordprocessingDrawing" xmlns:w10="urn:schemas-microsoft-com:office:word" xmlns:w="http://schemas.openxmlformats.org/wordprocessingml/2006/main" xmlns:w14="http://schemas.microsoft.com/office/word/2010/wordml" xmlns:w15="http://schemas.microsoft.com/office/word/2012/wordml" xmlns:w16cex="http://schemas.microsoft.com/office/word/2018/wordml/cex" xmlns:w16cid="http://schemas.microsoft.com/office/word/2016/wordml/cid" xmlns:w16="http://schemas.microsoft.com/office/word/2018/wordml" xmlns:w16sdtdh="http://schemas.microsoft.com/office/word/2020/wordml/sdtdatahash" xmlns:w16se="http://schemas.microsoft.com/office/word/2015/wordml/symex" xmlns:wpg="http://schemas.microsoft.com/office/word/2010/wordprocessingGroup" xmlns:wpi="http://schemas.microsoft.com/office/word/2010/wordprocessingInk" xmlns:wne="http://schemas.microsoft.com/office/word/2006/wordml" xmlns:wps="http://schemas.microsoft.com/office/word/2010/wordprocessingShape" mc:Ignorable="w14 w15 w16se w16cid w16 w16cex w16sdtdh wp14">
+<w:document xmlns:wpc="http://schemas.microsoft.com/office/word/2010/wordprocessingCanvas" xmlns:cx="http://schemas.microsoft.com/office/drawing/2014/chartex" xmlns:cx1="http://schemas.microsoft.com/office/drawing/2015/9/8/chartex" xmlns:cx2="http://schemas.microsoft.com/office/drawing/2015/10/21/chartex" xmlns:cx3="http://schemas.microsoft.com/office/drawing/2016/5/9/chartex" xmlns:cx4="http://schemas.microsoft.com/office/drawing/2016/5/10/chartex" xmlns:cx5="http://schemas.microsoft.com/office/drawing/2016/5/11/chartex" xmlns:cx6="http://schemas.microsoft.com/office/drawing/2016/5/12/chartex" xmlns:cx7="http://schemas.microsoft.com/office/drawing/2016/5/13/chartex" xmlns:cx8="http://schemas.microsoft.com/office/drawing/2016/5/14/chartex" xmlns:mc="http://schemas.openxmlformats.org/markup-compatibility/2006" xmlns:aink="http://schemas.microsoft.com/office/drawing/2016/ink" xmlns:am3d="http://schemas.microsoft.com/office/drawing/2017/model3d" xmlns:o="urn:schemas-microsoft-com:office:office" xmlns:oel="http://schemas.microsoft.com/office/2019/extlst" xmlns:r="http://schemas.openxmlformats.org/officeDocument/2006/relationships" xmlns:m="http://schemas.openxmlformats.org/officeDocument/2006/math" xmlns:v="urn:schemas-microsoft-com:vml" xmlns:wp14="http://schemas.microsoft.com/office/word/2010/wordprocessingDrawing" xmlns:wp="http://schemas.openxmlformats.org/drawingml/2006/wordprocessingDrawing" xmlns:w10="urn:schemas-microsoft-com:office:word" xmlns:w="http://schemas.openxmlformats.org/wordprocessingml/2006/main" xmlns:w14="http://schemas.microsoft.com/office/word/2010/wordml" xmlns:w15="http://schemas.microsoft.com/office/word/2012/wordml" xmlns:w16cex="http://schemas.microsoft.com/office/word/2018/wordml/cex" xmlns:w16cid="http://schemas.microsoft.com/office/word/2016/wordml/cid" xmlns:w16="http://schemas.microsoft.com/office/word/2018/wordml" xmlns:w16du="http://schemas.microsoft.com/office/word/2023/wordml/word16du" xmlns:w16sdtdh="http://schemas.microsoft.com/office/word/2020/wordml/sdtdatahash" xmlns:w16se="http://schemas.microsoft.com/office/word/2015/wordml/symex" xmlns:wpg="http://schemas.microsoft.com/office/word/2010/wordprocessingGroup" xmlns:wpi="http://schemas.microsoft.com/office/word/2010/wordprocessingInk" xmlns:wne="http://schemas.microsoft.com/office/word/2006/wordml" xmlns:wps="http://schemas.microsoft.com/office/word/2010/wordprocessingShape" mc:Ignorable="w14 w15 w16se w16cid w16 w16cex w16sdtdh w16du wp14">
   <w:body>
     <w:p>
       <w:pPr>
@@ -1092,6 +1092,67 @@
           <w:rFonts w:ascii="Arial" w:eastAsia="Arial" w:hAnsi="Arial" w:cs="Arial"/>
         </w:rPr>
         <w:t>{{gender}}</w:t>
+      </w:r>
+    </w:p>
+    <w:p>
+      <w:pPr>
+        <w:pBdr>
+          <w:top w:val="single" w:sz="4" w:space="1" w:color="000000"/>
+          <w:left w:val="single" w:sz="4" w:space="4" w:color="000000"/>
+          <w:bottom w:val="single" w:sz="4" w:space="1" w:color="000000"/>
+          <w:right w:val="single" w:sz="4" w:space="4" w:color="000000"/>
+        </w:pBdr>
+        <w:tabs>
+          <w:tab w:val="left" w:pos="2992"/>
+          <w:tab w:val="left" w:pos="4680"/>
+        </w:tabs>
+        <w:spacing w:before="120" w:after="120"/>
+        <w:rPr>
+          <w:rFonts w:ascii="Arial" w:eastAsia="Arial" w:hAnsi="Arial" w:cs="Arial"/>
+          <w:b/>
+        </w:rPr>
+      </w:pPr>
+      <w:r>
+        <w:rPr>
+          <w:rFonts w:ascii="Arial" w:eastAsia="Arial" w:hAnsi="Arial" w:cs="Arial"/>
+          <w:b/>
+          <w:color w:val="800080"/>
+        </w:rPr>
+        <w:t>C</w:t>
+      </w:r>
+      <w:r>
+        <w:rPr>
+          <w:rFonts w:ascii="Arial" w:eastAsia="Arial" w:hAnsi="Arial" w:cs="Arial"/>
+          <w:b/>
+          <w:color w:val="800080"/>
+        </w:rPr>
+        <w:t>RN</w:t>
+      </w:r>
+      <w:r>
+        <w:rPr>
+          <w:rFonts w:ascii="Arial" w:eastAsia="Arial" w:hAnsi="Arial" w:cs="Arial"/>
+          <w:b/>
+          <w:color w:val="800080"/>
+        </w:rPr>
+        <w:t>:</w:t>
+      </w:r>
+      <w:r>
+        <w:rPr>
+          <w:rFonts w:ascii="Arial" w:eastAsia="Arial" w:hAnsi="Arial" w:cs="Arial"/>
+        </w:rPr>
+        <w:t xml:space="preserve"> {{cr</w:t>
+      </w:r>
+      <w:r>
+        <w:rPr>
+          <w:rFonts w:ascii="Arial" w:eastAsia="Arial" w:hAnsi="Arial" w:cs="Arial"/>
+        </w:rPr>
+        <w:t>n</w:t>
+      </w:r>
+      <w:r>
+        <w:rPr>
+          <w:rFonts w:ascii="Arial" w:eastAsia="Arial" w:hAnsi="Arial" w:cs="Arial"/>
+        </w:rPr>
+        <w:t>}}</w:t>
       </w:r>
     </w:p>
     <w:p>
@@ -7793,7 +7854,7 @@
 </file>
 
 <file path=word/endnotes.xml><?xml version="1.0" encoding="utf-8"?>
-<w:endnotes xmlns:wpc="http://schemas.microsoft.com/office/word/2010/wordprocessingCanvas" xmlns:cx="http://schemas.microsoft.com/office/drawing/2014/chartex" xmlns:cx1="http://schemas.microsoft.com/office/drawing/2015/9/8/chartex" xmlns:cx2="http://schemas.microsoft.com/office/drawing/2015/10/21/chartex" xmlns:cx3="http://schemas.microsoft.com/office/drawing/2016/5/9/chartex" xmlns:cx4="http://schemas.microsoft.com/office/drawing/2016/5/10/chartex" xmlns:cx5="http://schemas.microsoft.com/office/drawing/2016/5/11/chartex" xmlns:cx6="http://schemas.microsoft.com/office/drawing/2016/5/12/chartex" xmlns:cx7="http://schemas.microsoft.com/office/drawing/2016/5/13/chartex" xmlns:cx8="http://schemas.microsoft.com/office/drawing/2016/5/14/chartex" xmlns:mc="http://schemas.openxmlformats.org/markup-compatibility/2006" xmlns:aink="http://schemas.microsoft.com/office/drawing/2016/ink" xmlns:am3d="http://schemas.microsoft.com/office/drawing/2017/model3d" xmlns:o="urn:schemas-microsoft-com:office:office" xmlns:oel="http://schemas.microsoft.com/office/2019/extlst" xmlns:r="http://schemas.openxmlformats.org/officeDocument/2006/relationships" xmlns:m="http://schemas.openxmlformats.org/officeDocument/2006/math" xmlns:v="urn:schemas-microsoft-com:vml" xmlns:wp14="http://schemas.microsoft.com/office/word/2010/wordprocessingDrawing" xmlns:wp="http://schemas.openxmlformats.org/drawingml/2006/wordprocessingDrawing" xmlns:w10="urn:schemas-microsoft-com:office:word" xmlns:w="http://schemas.openxmlformats.org/wordprocessingml/2006/main" xmlns:w14="http://schemas.microsoft.com/office/word/2010/wordml" xmlns:w15="http://schemas.microsoft.com/office/word/2012/wordml" xmlns:w16cex="http://schemas.microsoft.com/office/word/2018/wordml/cex" xmlns:w16cid="http://schemas.microsoft.com/office/word/2016/wordml/cid" xmlns:w16="http://schemas.microsoft.com/office/word/2018/wordml" xmlns:w16sdtdh="http://schemas.microsoft.com/office/word/2020/wordml/sdtdatahash" xmlns:w16se="http://schemas.microsoft.com/office/word/2015/wordml/symex" xmlns:wpg="http://schemas.microsoft.com/office/word/2010/wordprocessingGroup" xmlns:wpi="http://schemas.microsoft.com/office/word/2010/wordprocessingInk" xmlns:wne="http://schemas.microsoft.com/office/word/2006/wordml" xmlns:wps="http://schemas.microsoft.com/office/word/2010/wordprocessingShape" mc:Ignorable="w14 w15 w16se w16cid w16 w16cex w16sdtdh wp14">
+<w:endnotes xmlns:wpc="http://schemas.microsoft.com/office/word/2010/wordprocessingCanvas" xmlns:cx="http://schemas.microsoft.com/office/drawing/2014/chartex" xmlns:cx1="http://schemas.microsoft.com/office/drawing/2015/9/8/chartex" xmlns:cx2="http://schemas.microsoft.com/office/drawing/2015/10/21/chartex" xmlns:cx3="http://schemas.microsoft.com/office/drawing/2016/5/9/chartex" xmlns:cx4="http://schemas.microsoft.com/office/drawing/2016/5/10/chartex" xmlns:cx5="http://schemas.microsoft.com/office/drawing/2016/5/11/chartex" xmlns:cx6="http://schemas.microsoft.com/office/drawing/2016/5/12/chartex" xmlns:cx7="http://schemas.microsoft.com/office/drawing/2016/5/13/chartex" xmlns:cx8="http://schemas.microsoft.com/office/drawing/2016/5/14/chartex" xmlns:mc="http://schemas.openxmlformats.org/markup-compatibility/2006" xmlns:aink="http://schemas.microsoft.com/office/drawing/2016/ink" xmlns:am3d="http://schemas.microsoft.com/office/drawing/2017/model3d" xmlns:o="urn:schemas-microsoft-com:office:office" xmlns:oel="http://schemas.microsoft.com/office/2019/extlst" xmlns:r="http://schemas.openxmlformats.org/officeDocument/2006/relationships" xmlns:m="http://schemas.openxmlformats.org/officeDocument/2006/math" xmlns:v="urn:schemas-microsoft-com:vml" xmlns:wp14="http://schemas.microsoft.com/office/word/2010/wordprocessingDrawing" xmlns:wp="http://schemas.openxmlformats.org/drawingml/2006/wordprocessingDrawing" xmlns:w10="urn:schemas-microsoft-com:office:word" xmlns:w="http://schemas.openxmlformats.org/wordprocessingml/2006/main" xmlns:w14="http://schemas.microsoft.com/office/word/2010/wordml" xmlns:w15="http://schemas.microsoft.com/office/word/2012/wordml" xmlns:w16cex="http://schemas.microsoft.com/office/word/2018/wordml/cex" xmlns:w16cid="http://schemas.microsoft.com/office/word/2016/wordml/cid" xmlns:w16="http://schemas.microsoft.com/office/word/2018/wordml" xmlns:w16du="http://schemas.microsoft.com/office/word/2023/wordml/word16du" xmlns:w16sdtdh="http://schemas.microsoft.com/office/word/2020/wordml/sdtdatahash" xmlns:w16se="http://schemas.microsoft.com/office/word/2015/wordml/symex" xmlns:wpg="http://schemas.microsoft.com/office/word/2010/wordprocessingGroup" xmlns:wpi="http://schemas.microsoft.com/office/word/2010/wordprocessingInk" xmlns:wne="http://schemas.microsoft.com/office/word/2006/wordml" xmlns:wps="http://schemas.microsoft.com/office/word/2010/wordprocessingShape" mc:Ignorable="w14 w15 w16se w16cid w16 w16cex w16sdtdh w16du wp14">
   <w:endnote w:type="separator" w:id="-1">
     <w:p>
       <w:r>
@@ -7812,7 +7873,7 @@
 </file>
 
 <file path=word/footer1.xml><?xml version="1.0" encoding="utf-8"?>
-<w:ftr xmlns:wpc="http://schemas.microsoft.com/office/word/2010/wordprocessingCanvas" xmlns:cx="http://schemas.microsoft.com/office/drawing/2014/chartex" xmlns:cx1="http://schemas.microsoft.com/office/drawing/2015/9/8/chartex" xmlns:cx2="http://schemas.microsoft.com/office/drawing/2015/10/21/chartex" xmlns:cx3="http://schemas.microsoft.com/office/drawing/2016/5/9/chartex" xmlns:cx4="http://schemas.microsoft.com/office/drawing/2016/5/10/chartex" xmlns:cx5="http://schemas.microsoft.com/office/drawing/2016/5/11/chartex" xmlns:cx6="http://schemas.microsoft.com/office/drawing/2016/5/12/chartex" xmlns:cx7="http://schemas.microsoft.com/office/drawing/2016/5/13/chartex" xmlns:cx8="http://schemas.microsoft.com/office/drawing/2016/5/14/chartex" xmlns:mc="http://schemas.openxmlformats.org/markup-compatibility/2006" xmlns:aink="http://schemas.microsoft.com/office/drawing/2016/ink" xmlns:am3d="http://schemas.microsoft.com/office/drawing/2017/model3d" xmlns:o="urn:schemas-microsoft-com:office:office" xmlns:oel="http://schemas.microsoft.com/office/2019/extlst" xmlns:r="http://schemas.openxmlformats.org/officeDocument/2006/relationships" xmlns:m="http://schemas.openxmlformats.org/officeDocument/2006/math" xmlns:v="urn:schemas-microsoft-com:vml" xmlns:wp14="http://schemas.microsoft.com/office/word/2010/wordprocessingDrawing" xmlns:wp="http://schemas.openxmlformats.org/drawingml/2006/wordprocessingDrawing" xmlns:w10="urn:schemas-microsoft-com:office:word" xmlns:w="http://schemas.openxmlformats.org/wordprocessingml/2006/main" xmlns:w14="http://schemas.microsoft.com/office/word/2010/wordml" xmlns:w15="http://schemas.microsoft.com/office/word/2012/wordml" xmlns:w16cex="http://schemas.microsoft.com/office/word/2018/wordml/cex" xmlns:w16cid="http://schemas.microsoft.com/office/word/2016/wordml/cid" xmlns:w16="http://schemas.microsoft.com/office/word/2018/wordml" xmlns:w16sdtdh="http://schemas.microsoft.com/office/word/2020/wordml/sdtdatahash" xmlns:w16se="http://schemas.microsoft.com/office/word/2015/wordml/symex" xmlns:wpg="http://schemas.microsoft.com/office/word/2010/wordprocessingGroup" xmlns:wpi="http://schemas.microsoft.com/office/word/2010/wordprocessingInk" xmlns:wne="http://schemas.microsoft.com/office/word/2006/wordml" xmlns:wps="http://schemas.microsoft.com/office/word/2010/wordprocessingShape" mc:Ignorable="w14 w15 w16se w16cid w16 w16cex w16sdtdh wp14">
+<w:ftr xmlns:wpc="http://schemas.microsoft.com/office/word/2010/wordprocessingCanvas" xmlns:cx="http://schemas.microsoft.com/office/drawing/2014/chartex" xmlns:cx1="http://schemas.microsoft.com/office/drawing/2015/9/8/chartex" xmlns:cx2="http://schemas.microsoft.com/office/drawing/2015/10/21/chartex" xmlns:cx3="http://schemas.microsoft.com/office/drawing/2016/5/9/chartex" xmlns:cx4="http://schemas.microsoft.com/office/drawing/2016/5/10/chartex" xmlns:cx5="http://schemas.microsoft.com/office/drawing/2016/5/11/chartex" xmlns:cx6="http://schemas.microsoft.com/office/drawing/2016/5/12/chartex" xmlns:cx7="http://schemas.microsoft.com/office/drawing/2016/5/13/chartex" xmlns:cx8="http://schemas.microsoft.com/office/drawing/2016/5/14/chartex" xmlns:mc="http://schemas.openxmlformats.org/markup-compatibility/2006" xmlns:aink="http://schemas.microsoft.com/office/drawing/2016/ink" xmlns:am3d="http://schemas.microsoft.com/office/drawing/2017/model3d" xmlns:o="urn:schemas-microsoft-com:office:office" xmlns:oel="http://schemas.microsoft.com/office/2019/extlst" xmlns:r="http://schemas.openxmlformats.org/officeDocument/2006/relationships" xmlns:m="http://schemas.openxmlformats.org/officeDocument/2006/math" xmlns:v="urn:schemas-microsoft-com:vml" xmlns:wp14="http://schemas.microsoft.com/office/word/2010/wordprocessingDrawing" xmlns:wp="http://schemas.openxmlformats.org/drawingml/2006/wordprocessingDrawing" xmlns:w10="urn:schemas-microsoft-com:office:word" xmlns:w="http://schemas.openxmlformats.org/wordprocessingml/2006/main" xmlns:w14="http://schemas.microsoft.com/office/word/2010/wordml" xmlns:w15="http://schemas.microsoft.com/office/word/2012/wordml" xmlns:w16cex="http://schemas.microsoft.com/office/word/2018/wordml/cex" xmlns:w16cid="http://schemas.microsoft.com/office/word/2016/wordml/cid" xmlns:w16="http://schemas.microsoft.com/office/word/2018/wordml" xmlns:w16du="http://schemas.microsoft.com/office/word/2023/wordml/word16du" xmlns:w16sdtdh="http://schemas.microsoft.com/office/word/2020/wordml/sdtdatahash" xmlns:w16se="http://schemas.microsoft.com/office/word/2015/wordml/symex" xmlns:wpg="http://schemas.microsoft.com/office/word/2010/wordprocessingGroup" xmlns:wpi="http://schemas.microsoft.com/office/word/2010/wordprocessingInk" xmlns:wne="http://schemas.microsoft.com/office/word/2006/wordml" xmlns:wps="http://schemas.microsoft.com/office/word/2010/wordprocessingShape" mc:Ignorable="w14 w15 w16se w16cid w16 w16cex w16sdtdh w16du wp14">
   <w:p>
     <w:pPr>
       <w:pBdr>
@@ -7884,7 +7945,7 @@
 </file>
 
 <file path=word/footnotes.xml><?xml version="1.0" encoding="utf-8"?>
-<w:footnotes xmlns:wpc="http://schemas.microsoft.com/office/word/2010/wordprocessingCanvas" xmlns:cx="http://schemas.microsoft.com/office/drawing/2014/chartex" xmlns:cx1="http://schemas.microsoft.com/office/drawing/2015/9/8/chartex" xmlns:cx2="http://schemas.microsoft.com/office/drawing/2015/10/21/chartex" xmlns:cx3="http://schemas.microsoft.com/office/drawing/2016/5/9/chartex" xmlns:cx4="http://schemas.microsoft.com/office/drawing/2016/5/10/chartex" xmlns:cx5="http://schemas.microsoft.com/office/drawing/2016/5/11/chartex" xmlns:cx6="http://schemas.microsoft.com/office/drawing/2016/5/12/chartex" xmlns:cx7="http://schemas.microsoft.com/office/drawing/2016/5/13/chartex" xmlns:cx8="http://schemas.microsoft.com/office/drawing/2016/5/14/chartex" xmlns:mc="http://schemas.openxmlformats.org/markup-compatibility/2006" xmlns:aink="http://schemas.microsoft.com/office/drawing/2016/ink" xmlns:am3d="http://schemas.microsoft.com/office/drawing/2017/model3d" xmlns:o="urn:schemas-microsoft-com:office:office" xmlns:oel="http://schemas.microsoft.com/office/2019/extlst" xmlns:r="http://schemas.openxmlformats.org/officeDocument/2006/relationships" xmlns:m="http://schemas.openxmlformats.org/officeDocument/2006/math" xmlns:v="urn:schemas-microsoft-com:vml" xmlns:wp14="http://schemas.microsoft.com/office/word/2010/wordprocessingDrawing" xmlns:wp="http://schemas.openxmlformats.org/drawingml/2006/wordprocessingDrawing" xmlns:w10="urn:schemas-microsoft-com:office:word" xmlns:w="http://schemas.openxmlformats.org/wordprocessingml/2006/main" xmlns:w14="http://schemas.microsoft.com/office/word/2010/wordml" xmlns:w15="http://schemas.microsoft.com/office/word/2012/wordml" xmlns:w16cex="http://schemas.microsoft.com/office/word/2018/wordml/cex" xmlns:w16cid="http://schemas.microsoft.com/office/word/2016/wordml/cid" xmlns:w16="http://schemas.microsoft.com/office/word/2018/wordml" xmlns:w16sdtdh="http://schemas.microsoft.com/office/word/2020/wordml/sdtdatahash" xmlns:w16se="http://schemas.microsoft.com/office/word/2015/wordml/symex" xmlns:wpg="http://schemas.microsoft.com/office/word/2010/wordprocessingGroup" xmlns:wpi="http://schemas.microsoft.com/office/word/2010/wordprocessingInk" xmlns:wne="http://schemas.microsoft.com/office/word/2006/wordml" xmlns:wps="http://schemas.microsoft.com/office/word/2010/wordprocessingShape" mc:Ignorable="w14 w15 w16se w16cid w16 w16cex w16sdtdh wp14">
+<w:footnotes xmlns:wpc="http://schemas.microsoft.com/office/word/2010/wordprocessingCanvas" xmlns:cx="http://schemas.microsoft.com/office/drawing/2014/chartex" xmlns:cx1="http://schemas.microsoft.com/office/drawing/2015/9/8/chartex" xmlns:cx2="http://schemas.microsoft.com/office/drawing/2015/10/21/chartex" xmlns:cx3="http://schemas.microsoft.com/office/drawing/2016/5/9/chartex" xmlns:cx4="http://schemas.microsoft.com/office/drawing/2016/5/10/chartex" xmlns:cx5="http://schemas.microsoft.com/office/drawing/2016/5/11/chartex" xmlns:cx6="http://schemas.microsoft.com/office/drawing/2016/5/12/chartex" xmlns:cx7="http://schemas.microsoft.com/office/drawing/2016/5/13/chartex" xmlns:cx8="http://schemas.microsoft.com/office/drawing/2016/5/14/chartex" xmlns:mc="http://schemas.openxmlformats.org/markup-compatibility/2006" xmlns:aink="http://schemas.microsoft.com/office/drawing/2016/ink" xmlns:am3d="http://schemas.microsoft.com/office/drawing/2017/model3d" xmlns:o="urn:schemas-microsoft-com:office:office" xmlns:oel="http://schemas.microsoft.com/office/2019/extlst" xmlns:r="http://schemas.openxmlformats.org/officeDocument/2006/relationships" xmlns:m="http://schemas.openxmlformats.org/officeDocument/2006/math" xmlns:v="urn:schemas-microsoft-com:vml" xmlns:wp14="http://schemas.microsoft.com/office/word/2010/wordprocessingDrawing" xmlns:wp="http://schemas.openxmlformats.org/drawingml/2006/wordprocessingDrawing" xmlns:w10="urn:schemas-microsoft-com:office:word" xmlns:w="http://schemas.openxmlformats.org/wordprocessingml/2006/main" xmlns:w14="http://schemas.microsoft.com/office/word/2010/wordml" xmlns:w15="http://schemas.microsoft.com/office/word/2012/wordml" xmlns:w16cex="http://schemas.microsoft.com/office/word/2018/wordml/cex" xmlns:w16cid="http://schemas.microsoft.com/office/word/2016/wordml/cid" xmlns:w16="http://schemas.microsoft.com/office/word/2018/wordml" xmlns:w16du="http://schemas.microsoft.com/office/word/2023/wordml/word16du" xmlns:w16sdtdh="http://schemas.microsoft.com/office/word/2020/wordml/sdtdatahash" xmlns:w16se="http://schemas.microsoft.com/office/word/2015/wordml/symex" xmlns:wpg="http://schemas.microsoft.com/office/word/2010/wordprocessingGroup" xmlns:wpi="http://schemas.microsoft.com/office/word/2010/wordprocessingInk" xmlns:wne="http://schemas.microsoft.com/office/word/2006/wordml" xmlns:wps="http://schemas.microsoft.com/office/word/2010/wordprocessingShape" mc:Ignorable="w14 w15 w16se w16cid w16 w16cex w16sdtdh w16du wp14">
   <w:footnote w:type="separator" w:id="-1">
     <w:p>
       <w:r>
@@ -7903,7 +7964,7 @@
 </file>
 
 <file path=word/header1.xml><?xml version="1.0" encoding="utf-8"?>
-<w:hdr xmlns:wpc="http://schemas.microsoft.com/office/word/2010/wordprocessingCanvas" xmlns:cx="http://schemas.microsoft.com/office/drawing/2014/chartex" xmlns:cx1="http://schemas.microsoft.com/office/drawing/2015/9/8/chartex" xmlns:cx2="http://schemas.microsoft.com/office/drawing/2015/10/21/chartex" xmlns:cx3="http://schemas.microsoft.com/office/drawing/2016/5/9/chartex" xmlns:cx4="http://schemas.microsoft.com/office/drawing/2016/5/10/chartex" xmlns:cx5="http://schemas.microsoft.com/office/drawing/2016/5/11/chartex" xmlns:cx6="http://schemas.microsoft.com/office/drawing/2016/5/12/chartex" xmlns:cx7="http://schemas.microsoft.com/office/drawing/2016/5/13/chartex" xmlns:cx8="http://schemas.microsoft.com/office/drawing/2016/5/14/chartex" xmlns:mc="http://schemas.openxmlformats.org/markup-compatibility/2006" xmlns:aink="http://schemas.microsoft.com/office/drawing/2016/ink" xmlns:am3d="http://schemas.microsoft.com/office/drawing/2017/model3d" xmlns:o="urn:schemas-microsoft-com:office:office" xmlns:oel="http://schemas.microsoft.com/office/2019/extlst" xmlns:r="http://schemas.openxmlformats.org/officeDocument/2006/relationships" xmlns:m="http://schemas.openxmlformats.org/officeDocument/2006/math" xmlns:v="urn:schemas-microsoft-com:vml" xmlns:wp14="http://schemas.microsoft.com/office/word/2010/wordprocessingDrawing" xmlns:wp="http://schemas.openxmlformats.org/drawingml/2006/wordprocessingDrawing" xmlns:w10="urn:schemas-microsoft-com:office:word" xmlns:w="http://schemas.openxmlformats.org/wordprocessingml/2006/main" xmlns:w14="http://schemas.microsoft.com/office/word/2010/wordml" xmlns:w15="http://schemas.microsoft.com/office/word/2012/wordml" xmlns:w16cex="http://schemas.microsoft.com/office/word/2018/wordml/cex" xmlns:w16cid="http://schemas.microsoft.com/office/word/2016/wordml/cid" xmlns:w16="http://schemas.microsoft.com/office/word/2018/wordml" xmlns:w16sdtdh="http://schemas.microsoft.com/office/word/2020/wordml/sdtdatahash" xmlns:w16se="http://schemas.microsoft.com/office/word/2015/wordml/symex" xmlns:wpg="http://schemas.microsoft.com/office/word/2010/wordprocessingGroup" xmlns:wpi="http://schemas.microsoft.com/office/word/2010/wordprocessingInk" xmlns:wne="http://schemas.microsoft.com/office/word/2006/wordml" xmlns:wps="http://schemas.microsoft.com/office/word/2010/wordprocessingShape" mc:Ignorable="w14 w15 w16se w16cid w16 w16cex w16sdtdh wp14">
+<w:hdr xmlns:wpc="http://schemas.microsoft.com/office/word/2010/wordprocessingCanvas" xmlns:cx="http://schemas.microsoft.com/office/drawing/2014/chartex" xmlns:cx1="http://schemas.microsoft.com/office/drawing/2015/9/8/chartex" xmlns:cx2="http://schemas.microsoft.com/office/drawing/2015/10/21/chartex" xmlns:cx3="http://schemas.microsoft.com/office/drawing/2016/5/9/chartex" xmlns:cx4="http://schemas.microsoft.com/office/drawing/2016/5/10/chartex" xmlns:cx5="http://schemas.microsoft.com/office/drawing/2016/5/11/chartex" xmlns:cx6="http://schemas.microsoft.com/office/drawing/2016/5/12/chartex" xmlns:cx7="http://schemas.microsoft.com/office/drawing/2016/5/13/chartex" xmlns:cx8="http://schemas.microsoft.com/office/drawing/2016/5/14/chartex" xmlns:mc="http://schemas.openxmlformats.org/markup-compatibility/2006" xmlns:aink="http://schemas.microsoft.com/office/drawing/2016/ink" xmlns:am3d="http://schemas.microsoft.com/office/drawing/2017/model3d" xmlns:o="urn:schemas-microsoft-com:office:office" xmlns:oel="http://schemas.microsoft.com/office/2019/extlst" xmlns:r="http://schemas.openxmlformats.org/officeDocument/2006/relationships" xmlns:m="http://schemas.openxmlformats.org/officeDocument/2006/math" xmlns:v="urn:schemas-microsoft-com:vml" xmlns:wp14="http://schemas.microsoft.com/office/word/2010/wordprocessingDrawing" xmlns:wp="http://schemas.openxmlformats.org/drawingml/2006/wordprocessingDrawing" xmlns:w10="urn:schemas-microsoft-com:office:word" xmlns:w="http://schemas.openxmlformats.org/wordprocessingml/2006/main" xmlns:w14="http://schemas.microsoft.com/office/word/2010/wordml" xmlns:w15="http://schemas.microsoft.com/office/word/2012/wordml" xmlns:w16cex="http://schemas.microsoft.com/office/word/2018/wordml/cex" xmlns:w16cid="http://schemas.microsoft.com/office/word/2016/wordml/cid" xmlns:w16="http://schemas.microsoft.com/office/word/2018/wordml" xmlns:w16du="http://schemas.microsoft.com/office/word/2023/wordml/word16du" xmlns:w16sdtdh="http://schemas.microsoft.com/office/word/2020/wordml/sdtdatahash" xmlns:w16se="http://schemas.microsoft.com/office/word/2015/wordml/symex" xmlns:wpg="http://schemas.microsoft.com/office/word/2010/wordprocessingGroup" xmlns:wpi="http://schemas.microsoft.com/office/word/2010/wordprocessingInk" xmlns:wne="http://schemas.microsoft.com/office/word/2006/wordml" xmlns:wps="http://schemas.microsoft.com/office/word/2010/wordprocessingShape" mc:Ignorable="w14 w15 w16se w16cid w16 w16cex w16sdtdh w16du wp14">
   <w:p>
     <w:pPr>
       <w:pBdr>
@@ -8073,7 +8134,7 @@
 </file>
 
 <file path=word/numbering.xml><?xml version="1.0" encoding="utf-8"?>
-<w:numbering xmlns:wpc="http://schemas.microsoft.com/office/word/2010/wordprocessingCanvas" xmlns:cx="http://schemas.microsoft.com/office/drawing/2014/chartex" xmlns:cx1="http://schemas.microsoft.com/office/drawing/2015/9/8/chartex" xmlns:cx2="http://schemas.microsoft.com/office/drawing/2015/10/21/chartex" xmlns:cx3="http://schemas.microsoft.com/office/drawing/2016/5/9/chartex" xmlns:cx4="http://schemas.microsoft.com/office/drawing/2016/5/10/chartex" xmlns:cx5="http://schemas.microsoft.com/office/drawing/2016/5/11/chartex" xmlns:cx6="http://schemas.microsoft.com/office/drawing/2016/5/12/chartex" xmlns:cx7="http://schemas.microsoft.com/office/drawing/2016/5/13/chartex" xmlns:cx8="http://schemas.microsoft.com/office/drawing/2016/5/14/chartex" xmlns:mc="http://schemas.openxmlformats.org/markup-compatibility/2006" xmlns:aink="http://schemas.microsoft.com/office/drawing/2016/ink" xmlns:am3d="http://schemas.microsoft.com/office/drawing/2017/model3d" xmlns:o="urn:schemas-microsoft-com:office:office" xmlns:oel="http://schemas.microsoft.com/office/2019/extlst" xmlns:r="http://schemas.openxmlformats.org/officeDocument/2006/relationships" xmlns:m="http://schemas.openxmlformats.org/officeDocument/2006/math" xmlns:v="urn:schemas-microsoft-com:vml" xmlns:wp14="http://schemas.microsoft.com/office/word/2010/wordprocessingDrawing" xmlns:wp="http://schemas.openxmlformats.org/drawingml/2006/wordprocessingDrawing" xmlns:w10="urn:schemas-microsoft-com:office:word" xmlns:w="http://schemas.openxmlformats.org/wordprocessingml/2006/main" xmlns:w14="http://schemas.microsoft.com/office/word/2010/wordml" xmlns:w15="http://schemas.microsoft.com/office/word/2012/wordml" xmlns:w16cex="http://schemas.microsoft.com/office/word/2018/wordml/cex" xmlns:w16cid="http://schemas.microsoft.com/office/word/2016/wordml/cid" xmlns:w16="http://schemas.microsoft.com/office/word/2018/wordml" xmlns:w16sdtdh="http://schemas.microsoft.com/office/word/2020/wordml/sdtdatahash" xmlns:w16se="http://schemas.microsoft.com/office/word/2015/wordml/symex" xmlns:wpg="http://schemas.microsoft.com/office/word/2010/wordprocessingGroup" xmlns:wpi="http://schemas.microsoft.com/office/word/2010/wordprocessingInk" xmlns:wne="http://schemas.microsoft.com/office/word/2006/wordml" xmlns:wps="http://schemas.microsoft.com/office/word/2010/wordprocessingShape" mc:Ignorable="w14 w15 w16se w16cid w16 w16cex w16sdtdh wp14">
+<w:numbering xmlns:wpc="http://schemas.microsoft.com/office/word/2010/wordprocessingCanvas" xmlns:cx="http://schemas.microsoft.com/office/drawing/2014/chartex" xmlns:cx1="http://schemas.microsoft.com/office/drawing/2015/9/8/chartex" xmlns:cx2="http://schemas.microsoft.com/office/drawing/2015/10/21/chartex" xmlns:cx3="http://schemas.microsoft.com/office/drawing/2016/5/9/chartex" xmlns:cx4="http://schemas.microsoft.com/office/drawing/2016/5/10/chartex" xmlns:cx5="http://schemas.microsoft.com/office/drawing/2016/5/11/chartex" xmlns:cx6="http://schemas.microsoft.com/office/drawing/2016/5/12/chartex" xmlns:cx7="http://schemas.microsoft.com/office/drawing/2016/5/13/chartex" xmlns:cx8="http://schemas.microsoft.com/office/drawing/2016/5/14/chartex" xmlns:mc="http://schemas.openxmlformats.org/markup-compatibility/2006" xmlns:aink="http://schemas.microsoft.com/office/drawing/2016/ink" xmlns:am3d="http://schemas.microsoft.com/office/drawing/2017/model3d" xmlns:o="urn:schemas-microsoft-com:office:office" xmlns:oel="http://schemas.microsoft.com/office/2019/extlst" xmlns:r="http://schemas.openxmlformats.org/officeDocument/2006/relationships" xmlns:m="http://schemas.openxmlformats.org/officeDocument/2006/math" xmlns:v="urn:schemas-microsoft-com:vml" xmlns:wp14="http://schemas.microsoft.com/office/word/2010/wordprocessingDrawing" xmlns:wp="http://schemas.openxmlformats.org/drawingml/2006/wordprocessingDrawing" xmlns:w10="urn:schemas-microsoft-com:office:word" xmlns:w="http://schemas.openxmlformats.org/wordprocessingml/2006/main" xmlns:w14="http://schemas.microsoft.com/office/word/2010/wordml" xmlns:w15="http://schemas.microsoft.com/office/word/2012/wordml" xmlns:w16cex="http://schemas.microsoft.com/office/word/2018/wordml/cex" xmlns:w16cid="http://schemas.microsoft.com/office/word/2016/wordml/cid" xmlns:w16="http://schemas.microsoft.com/office/word/2018/wordml" xmlns:w16du="http://schemas.microsoft.com/office/word/2023/wordml/word16du" xmlns:w16sdtdh="http://schemas.microsoft.com/office/word/2020/wordml/sdtdatahash" xmlns:w16se="http://schemas.microsoft.com/office/word/2015/wordml/symex" xmlns:wpg="http://schemas.microsoft.com/office/word/2010/wordprocessingGroup" xmlns:wpi="http://schemas.microsoft.com/office/word/2010/wordprocessingInk" xmlns:wne="http://schemas.microsoft.com/office/word/2006/wordml" xmlns:wps="http://schemas.microsoft.com/office/word/2010/wordprocessingShape" mc:Ignorable="w14 w15 w16se w16cid w16 w16cex w16sdtdh w16du wp14">
   <w:abstractNum w:abstractNumId="0" w15:restartNumberingAfterBreak="0">
     <w:nsid w:val="39082411"/>
     <w:multiLevelType w:val="multilevel"/>
@@ -8283,7 +8344,7 @@
 </file>
 
 <file path=word/styles.xml><?xml version="1.0" encoding="utf-8"?>
-<w:styles xmlns:mc="http://schemas.openxmlformats.org/markup-compatibility/2006" xmlns:r="http://schemas.openxmlformats.org/officeDocument/2006/relationships" xmlns:w="http://schemas.openxmlformats.org/wordprocessingml/2006/main" xmlns:w14="http://schemas.microsoft.com/office/word/2010/wordml" xmlns:w15="http://schemas.microsoft.com/office/word/2012/wordml" xmlns:w16cex="http://schemas.microsoft.com/office/word/2018/wordml/cex" xmlns:w16cid="http://schemas.microsoft.com/office/word/2016/wordml/cid" xmlns:w16="http://schemas.microsoft.com/office/word/2018/wordml" xmlns:w16sdtdh="http://schemas.microsoft.com/office/word/2020/wordml/sdtdatahash" xmlns:w16se="http://schemas.microsoft.com/office/word/2015/wordml/symex" mc:Ignorable="w14 w15 w16se w16cid w16 w16cex w16sdtdh">
+<w:styles xmlns:mc="http://schemas.openxmlformats.org/markup-compatibility/2006" xmlns:r="http://schemas.openxmlformats.org/officeDocument/2006/relationships" xmlns:w="http://schemas.openxmlformats.org/wordprocessingml/2006/main" xmlns:w14="http://schemas.microsoft.com/office/word/2010/wordml" xmlns:w15="http://schemas.microsoft.com/office/word/2012/wordml" xmlns:w16cex="http://schemas.microsoft.com/office/word/2018/wordml/cex" xmlns:w16cid="http://schemas.microsoft.com/office/word/2016/wordml/cid" xmlns:w16="http://schemas.microsoft.com/office/word/2018/wordml" xmlns:w16du="http://schemas.microsoft.com/office/word/2023/wordml/word16du" xmlns:w16sdtdh="http://schemas.microsoft.com/office/word/2020/wordml/sdtdatahash" xmlns:w16se="http://schemas.microsoft.com/office/word/2015/wordml/symex" mc:Ignorable="w14 w15 w16se w16cid w16 w16cex w16sdtdh w16du">
   <w:docDefaults>
     <w:rPrDefault>
       <w:rPr>

</xml_diff>